<commit_message>
se agrega el link de github
</commit_message>
<xml_diff>
--- a/Examen 2do parcial algoritmos.docx
+++ b/Examen 2do parcial algoritmos.docx
@@ -538,16 +538,7 @@
           <w:szCs w:val="40"/>
           <w:lang w:val="es-ES"/>
         </w:rPr>
-        <w:t>0</w:t>
-      </w:r>
-      <w:r>
-        <w:rPr>
-          <w:rFonts w:ascii="Arial" w:hAnsi="Arial" w:cs="Arial"/>
-          <w:sz w:val="40"/>
-          <w:szCs w:val="40"/>
-          <w:lang w:val="es-ES"/>
-        </w:rPr>
-        <w:t>9</w:t>
+        <w:t>09</w:t>
       </w:r>
       <w:r>
         <w:rPr>
@@ -639,6 +630,45 @@
           <w:lang w:val="es-ES"/>
         </w:rPr>
         <w:t xml:space="preserve"> GITHUB:</w:t>
+      </w:r>
+    </w:p>
+    <w:p>
+      <w:pPr>
+        <w:jc w:val="center"/>
+        <w:rPr>
+          <w:rFonts w:ascii="Arial" w:hAnsi="Arial" w:cs="Arial"/>
+          <w:sz w:val="40"/>
+          <w:szCs w:val="40"/>
+          <w:lang w:val="es-ES"/>
+        </w:rPr>
+      </w:pPr>
+    </w:p>
+    <w:p>
+      <w:pPr>
+        <w:jc w:val="center"/>
+        <w:rPr>
+          <w:rFonts w:ascii="Arial" w:hAnsi="Arial" w:cs="Arial"/>
+          <w:i/>
+          <w:iCs/>
+          <w:color w:val="4472C4" w:themeColor="accent1"/>
+          <w:sz w:val="36"/>
+          <w:szCs w:val="36"/>
+          <w:u w:val="single"/>
+          <w:lang w:val="es-ES"/>
+        </w:rPr>
+      </w:pPr>
+      <w:r>
+        <w:rPr>
+          <w:rFonts w:ascii="Arial" w:hAnsi="Arial" w:cs="Arial"/>
+          <w:i/>
+          <w:iCs/>
+          <w:color w:val="4472C4" w:themeColor="accent1"/>
+          <w:sz w:val="36"/>
+          <w:szCs w:val="36"/>
+          <w:u w:val="single"/>
+          <w:lang w:val="es-ES"/>
+        </w:rPr>
+        <w:t>https://github.com/MartinCortes20/2doExamenMartinCortesGUI</w:t>
       </w:r>
     </w:p>
     <w:p>
@@ -695,12 +725,9 @@
     <w:p/>
     <w:p/>
     <w:p/>
-    <w:p/>
-    <w:p/>
-    <w:p/>
-    <w:p/>
-    <w:p>
-      <w:r>
+    <w:p>
+      <w:r>
+        <w:lastRenderedPageBreak/>
         <w:t xml:space="preserve">CON LOS PRODUCTOS </w:t>
       </w:r>
     </w:p>
@@ -3855,7 +3882,6 @@
                 <w:color w:val="000000"/>
                 <w:lang w:eastAsia="es-MX"/>
               </w:rPr>
-              <w:lastRenderedPageBreak/>
               <w:t>44</w:t>
             </w:r>
           </w:p>
@@ -4000,6 +4026,7 @@
                 <w:color w:val="000000"/>
                 <w:lang w:eastAsia="es-MX"/>
               </w:rPr>
+              <w:lastRenderedPageBreak/>
               <w:t>46</w:t>
             </w:r>
           </w:p>
@@ -6143,7 +6170,6 @@
     <w:p/>
     <w:p>
       <w:r>
-        <w:lastRenderedPageBreak/>
         <w:t>EL CODIGO ES EL SIGUIENTE</w:t>
       </w:r>
     </w:p>
@@ -6649,35 +6675,35 @@
     </w:p>
     <w:p>
       <w:r>
+        <w:tab/>
+      </w:r>
+      <w:r>
+        <w:tab/>
+      </w:r>
+      <w:proofErr w:type="spellStart"/>
+      <w:r>
+        <w:t>while</w:t>
+      </w:r>
+      <w:proofErr w:type="spellEnd"/>
+      <w:r>
+        <w:t>((hash[res][4]</w:t>
+      </w:r>
+      <w:proofErr w:type="gramStart"/>
+      <w:r>
+        <w:t>)!=</w:t>
+      </w:r>
+      <w:proofErr w:type="gramEnd"/>
+      <w:r>
+        <w:t>0){</w:t>
+      </w:r>
+      <w:r>
+        <w:tab/>
+        <w:t>// continua mientras el status es distinto de 0 (cierto)</w:t>
+      </w:r>
+    </w:p>
+    <w:p>
+      <w:r>
         <w:lastRenderedPageBreak/>
-        <w:tab/>
-      </w:r>
-      <w:r>
-        <w:tab/>
-      </w:r>
-      <w:proofErr w:type="spellStart"/>
-      <w:r>
-        <w:t>while</w:t>
-      </w:r>
-      <w:proofErr w:type="spellEnd"/>
-      <w:r>
-        <w:t>((hash[res][4]</w:t>
-      </w:r>
-      <w:proofErr w:type="gramStart"/>
-      <w:r>
-        <w:t>)!=</w:t>
-      </w:r>
-      <w:proofErr w:type="gramEnd"/>
-      <w:r>
-        <w:t>0){</w:t>
-      </w:r>
-      <w:r>
-        <w:tab/>
-        <w:t>// continua mientras el status es distinto de 0 (cierto)</w:t>
-      </w:r>
-    </w:p>
-    <w:p>
-      <w:r>
         <w:tab/>
       </w:r>
       <w:r>
@@ -7199,7 +7225,6 @@
     </w:p>
     <w:p>
       <w:r>
-        <w:lastRenderedPageBreak/>
         <w:tab/>
       </w:r>
       <w:r>
@@ -7232,6 +7257,7 @@
     </w:p>
     <w:p>
       <w:r>
+        <w:lastRenderedPageBreak/>
         <w:tab/>
       </w:r>
       <w:r>

</xml_diff>